<commit_message>
fix[testing]: make smarter goals and profiling tests
</commit_message>
<xml_diff>
--- a/testing/testing-lab4/Dnlkk Tagger srs (итоговая).docx
+++ b/testing/testing-lab4/Dnlkk Tagger srs (итоговая).docx
@@ -1,6 +1,6 @@
 
 <file path=word/document.xml><?xml version="1.0" encoding="utf-8"?>
-<w:document xmlns:wpc="http://schemas.microsoft.com/office/word/2010/wordprocessingCanvas" xmlns:cx="http://schemas.microsoft.com/office/drawing/2014/chartex" xmlns:cx1="http://schemas.microsoft.com/office/drawing/2015/9/8/chartex" xmlns:cx2="http://schemas.microsoft.com/office/drawing/2015/10/21/chartex" xmlns:cx3="http://schemas.microsoft.com/office/drawing/2016/5/9/chartex" xmlns:cx4="http://schemas.microsoft.com/office/drawing/2016/5/10/chartex" xmlns:cx5="http://schemas.microsoft.com/office/drawing/2016/5/11/chartex" xmlns:cx6="http://schemas.microsoft.com/office/drawing/2016/5/12/chartex" xmlns:cx7="http://schemas.microsoft.com/office/drawing/2016/5/13/chartex" xmlns:cx8="http://schemas.microsoft.com/office/drawing/2016/5/14/chartex" xmlns:mc="http://schemas.openxmlformats.org/markup-compatibility/2006" xmlns:aink="http://schemas.microsoft.com/office/drawing/2016/ink" xmlns:am3d="http://schemas.microsoft.com/office/drawing/2017/model3d" xmlns:o="urn:schemas-microsoft-com:office:office" xmlns:oel="http://schemas.microsoft.com/office/2019/extlst" xmlns:r="http://schemas.openxmlformats.org/officeDocument/2006/relationships" xmlns:m="http://schemas.openxmlformats.org/officeDocument/2006/math" xmlns:v="urn:schemas-microsoft-com:vml" xmlns:wp14="http://schemas.microsoft.com/office/word/2010/wordprocessingDrawing" xmlns:wp="http://schemas.openxmlformats.org/drawingml/2006/wordprocessingDrawing" xmlns:w10="urn:schemas-microsoft-com:office:word" xmlns:w="http://schemas.openxmlformats.org/wordprocessingml/2006/main" xmlns:w14="http://schemas.microsoft.com/office/word/2010/wordml" xmlns:w15="http://schemas.microsoft.com/office/word/2012/wordml" xmlns:w16cex="http://schemas.microsoft.com/office/word/2018/wordml/cex" xmlns:w16cid="http://schemas.microsoft.com/office/word/2016/wordml/cid" xmlns:w16="http://schemas.microsoft.com/office/word/2018/wordml" xmlns:w16du="http://schemas.microsoft.com/office/word/2023/wordml/word16du" xmlns:w16sdtdh="http://schemas.microsoft.com/office/word/2020/wordml/sdtdatahash" xmlns:w16se="http://schemas.microsoft.com/office/word/2015/wordml/symex" xmlns:wpg="http://schemas.microsoft.com/office/word/2010/wordprocessingGroup" xmlns:wpi="http://schemas.microsoft.com/office/word/2010/wordprocessingInk" xmlns:wne="http://schemas.microsoft.com/office/word/2006/wordml" xmlns:wps="http://schemas.microsoft.com/office/word/2010/wordprocessingShape" mc:Ignorable="w14 w15 w16se w16cid w16 w16cex w16sdtdh w16du wp14">
+<w:document xmlns:wpc="http://schemas.microsoft.com/office/word/2010/wordprocessingCanvas" xmlns:cx="http://schemas.microsoft.com/office/drawing/2014/chartex" xmlns:cx1="http://schemas.microsoft.com/office/drawing/2015/9/8/chartex" xmlns:cx2="http://schemas.microsoft.com/office/drawing/2015/10/21/chartex" xmlns:cx3="http://schemas.microsoft.com/office/drawing/2016/5/9/chartex" xmlns:cx4="http://schemas.microsoft.com/office/drawing/2016/5/10/chartex" xmlns:cx5="http://schemas.microsoft.com/office/drawing/2016/5/11/chartex" xmlns:cx6="http://schemas.microsoft.com/office/drawing/2016/5/12/chartex" xmlns:cx7="http://schemas.microsoft.com/office/drawing/2016/5/13/chartex" xmlns:cx8="http://schemas.microsoft.com/office/drawing/2016/5/14/chartex" xmlns:mc="http://schemas.openxmlformats.org/markup-compatibility/2006" xmlns:aink="http://schemas.microsoft.com/office/drawing/2016/ink" xmlns:am3d="http://schemas.microsoft.com/office/drawing/2017/model3d" xmlns:o="urn:schemas-microsoft-com:office:office" xmlns:oel="http://schemas.microsoft.com/office/2019/extlst" xmlns:r="http://schemas.openxmlformats.org/officeDocument/2006/relationships" xmlns:m="http://schemas.openxmlformats.org/officeDocument/2006/math" xmlns:v="urn:schemas-microsoft-com:vml" xmlns:wp14="http://schemas.microsoft.com/office/word/2010/wordprocessingDrawing" xmlns:wp="http://schemas.openxmlformats.org/drawingml/2006/wordprocessingDrawing" xmlns:w10="urn:schemas-microsoft-com:office:word" xmlns:w="http://schemas.openxmlformats.org/wordprocessingml/2006/main" xmlns:w14="http://schemas.microsoft.com/office/word/2010/wordml" xmlns:w15="http://schemas.microsoft.com/office/word/2012/wordml" xmlns:w16cex="http://schemas.microsoft.com/office/word/2018/wordml/cex" xmlns:w16cid="http://schemas.microsoft.com/office/word/2016/wordml/cid" xmlns:w16="http://schemas.microsoft.com/office/word/2018/wordml" xmlns:w16du="http://schemas.microsoft.com/office/word/2023/wordml/word16du" xmlns:w16sdtdh="http://schemas.microsoft.com/office/word/2020/wordml/sdtdatahash" xmlns:w16sdtfl="http://schemas.microsoft.com/office/word/2024/wordml/sdtformatlock" xmlns:w16se="http://schemas.microsoft.com/office/word/2015/wordml/symex" xmlns:wpg="http://schemas.microsoft.com/office/word/2010/wordprocessingGroup" xmlns:wpi="http://schemas.microsoft.com/office/word/2010/wordprocessingInk" xmlns:wne="http://schemas.microsoft.com/office/word/2006/wordml" xmlns:wps="http://schemas.microsoft.com/office/word/2010/wordprocessingShape" mc:Ignorable="w14 w15 w16se w16cid w16 w16cex w16sdtdh w16sdtfl w16du wp14">
   <w:body>
     <w:p>
       <w:pPr>
@@ -239,8 +239,18 @@
           <w:sz w:val="28"/>
           <w:szCs w:val="28"/>
         </w:rPr>
-        <w:t>Система для дистанционного управления учебным процессом Tagger</w:t>
-      </w:r>
+        <w:t xml:space="preserve">Система для дистанционного управления учебным процессом </w:t>
+      </w:r>
+      <w:proofErr w:type="spellStart"/>
+      <w:r>
+        <w:rPr>
+          <w:rFonts w:ascii="Times New Roman" w:hAnsi="Times New Roman" w:cs="Times New Roman"/>
+          <w:sz w:val="28"/>
+          <w:szCs w:val="28"/>
+        </w:rPr>
+        <w:t>Tagger</w:t>
+      </w:r>
+      <w:proofErr w:type="spellEnd"/>
       <w:r>
         <w:rPr>
           <w:rFonts w:ascii="Times New Roman" w:hAnsi="Times New Roman" w:cs="Times New Roman"/>
@@ -3338,7 +3348,15 @@
         <w:pStyle w:val="af5"/>
       </w:pPr>
       <w:r>
-        <w:t>Бот Tagger будет взаимодействовать с социальной сетью ВКонтакте через API для получения, отправки и обработки сообщений, а также для управления группами пользователей.</w:t>
+        <w:t xml:space="preserve">Бот </w:t>
+      </w:r>
+      <w:proofErr w:type="spellStart"/>
+      <w:r>
+        <w:t>Tagger</w:t>
+      </w:r>
+      <w:proofErr w:type="spellEnd"/>
+      <w:r>
+        <w:t xml:space="preserve"> будет взаимодействовать с социальной сетью ВКонтакте через API для получения, отправки и обработки сообщений, а также для управления группами пользователей.</w:t>
       </w:r>
       <w:r>
         <w:t xml:space="preserve"> Аутентификация реализована через </w:t>
@@ -3431,7 +3449,15 @@
         <w:pStyle w:val="af5"/>
       </w:pPr>
       <w:r>
-        <w:t>Бот Tagger выполняет следующие основные функции:</w:t>
+        <w:t xml:space="preserve">Бот </w:t>
+      </w:r>
+      <w:proofErr w:type="spellStart"/>
+      <w:r>
+        <w:t>Tagger</w:t>
+      </w:r>
+      <w:proofErr w:type="spellEnd"/>
+      <w:r>
+        <w:t xml:space="preserve"> выполняет следующие основные функции:</w:t>
       </w:r>
     </w:p>
     <w:p>
@@ -3510,11 +3536,47 @@
           <w:lang w:val="en-US"/>
         </w:rPr>
       </w:pPr>
+      <w:proofErr w:type="spellStart"/>
       <w:r>
         <w:rPr>
           <w:lang w:val="en-US"/>
         </w:rPr>
-        <w:t>Основные пользователи системы:</w:t>
+        <w:t>Основные</w:t>
+      </w:r>
+      <w:proofErr w:type="spellEnd"/>
+      <w:r>
+        <w:rPr>
+          <w:lang w:val="en-US"/>
+        </w:rPr>
+        <w:t xml:space="preserve"> </w:t>
+      </w:r>
+      <w:proofErr w:type="spellStart"/>
+      <w:r>
+        <w:rPr>
+          <w:lang w:val="en-US"/>
+        </w:rPr>
+        <w:t>пользователи</w:t>
+      </w:r>
+      <w:proofErr w:type="spellEnd"/>
+      <w:r>
+        <w:rPr>
+          <w:lang w:val="en-US"/>
+        </w:rPr>
+        <w:t xml:space="preserve"> </w:t>
+      </w:r>
+      <w:proofErr w:type="spellStart"/>
+      <w:r>
+        <w:rPr>
+          <w:lang w:val="en-US"/>
+        </w:rPr>
+        <w:t>системы</w:t>
+      </w:r>
+      <w:proofErr w:type="spellEnd"/>
+      <w:r>
+        <w:rPr>
+          <w:lang w:val="en-US"/>
+        </w:rPr>
+        <w:t>:</w:t>
       </w:r>
     </w:p>
     <w:p>
@@ -4188,7 +4250,15 @@
         <w:pStyle w:val="a9"/>
       </w:pPr>
       <w:r>
-        <w:t xml:space="preserve">Добавление домашнего задания: При нажатии на кнопку Добавить задание администратор видит формат ввода следующей информации: </w:t>
+        <w:t>Добавление домашнего задания</w:t>
+      </w:r>
+      <w:proofErr w:type="gramStart"/>
+      <w:r>
+        <w:t>: При</w:t>
+      </w:r>
+      <w:proofErr w:type="gramEnd"/>
+      <w:r>
+        <w:t xml:space="preserve"> нажатии на кнопку Добавить задание администратор видит формат ввода следующей информации: </w:t>
       </w:r>
       <w:r>
         <w:lastRenderedPageBreak/>
@@ -4274,7 +4344,15 @@
       </w:pPr>
       <w:r>
         <w:lastRenderedPageBreak/>
-        <w:t>Изменение оценки: При нажатии на кнопку Изменить оценку администратор видит список студентов и выбирает конкретного студента, чью оценку необходимо изменить. Администратор выбирает оценку для редактирования, изменяет необходимые параметры (оценку или комментарии) и подтверждает действие. Бот обновляет информацию в базе данных и уведомляет студента об изменении.</w:t>
+        <w:t>Изменение оценки</w:t>
+      </w:r>
+      <w:proofErr w:type="gramStart"/>
+      <w:r>
+        <w:t>: При</w:t>
+      </w:r>
+      <w:proofErr w:type="gramEnd"/>
+      <w:r>
+        <w:t xml:space="preserve"> нажатии на кнопку Изменить оценку администратор видит список студентов и выбирает конкретного студента, чью оценку необходимо изменить. Администратор выбирает оценку для редактирования, изменяет необходимые параметры (оценку или комментарии) и подтверждает действие. Бот обновляет информацию в базе данных и уведомляет студента об изменении.</w:t>
       </w:r>
     </w:p>
     <w:p>
@@ -4282,7 +4360,15 @@
         <w:pStyle w:val="a9"/>
       </w:pPr>
       <w:r>
-        <w:t>Удаление оценки: При нажатии на кнопку Удалить оценку, администратор видит список студентов и выбирает студента, чья оценка должна быть удалена. После подтверждения бот удаляет оценку из базы данных и уведомляет студента об этом.</w:t>
+        <w:t>Удаление оценки</w:t>
+      </w:r>
+      <w:proofErr w:type="gramStart"/>
+      <w:r>
+        <w:t>: При</w:t>
+      </w:r>
+      <w:proofErr w:type="gramEnd"/>
+      <w:r>
+        <w:t xml:space="preserve"> нажатии на кнопку Удалить оценку, администратор видит список студентов и выбирает студента, чья оценка должна быть удалена. После подтверждения бот удаляет оценку из базы данных и уведомляет студента об этом.</w:t>
       </w:r>
     </w:p>
     <w:p>
@@ -4561,7 +4647,15 @@
         <w:pStyle w:val="af5"/>
       </w:pPr>
       <w:r>
-        <w:t>Для проверки корректности работы бота Tagger должны быть проведены следующие приёмочные тесты, соответствующие функциональным требованиям:</w:t>
+        <w:t xml:space="preserve">Для проверки корректности работы бота </w:t>
+      </w:r>
+      <w:proofErr w:type="spellStart"/>
+      <w:r>
+        <w:t>Tagger</w:t>
+      </w:r>
+      <w:proofErr w:type="spellEnd"/>
+      <w:r>
+        <w:t xml:space="preserve"> должны быть проведены следующие приёмочные тесты, соответствующие функциональным требованиям:</w:t>
       </w:r>
     </w:p>
     <w:p>
@@ -4716,7 +4810,13 @@
         <w:pStyle w:val="af5"/>
       </w:pPr>
       <w:r>
-        <w:t>Выведенные оценки соответсвуют студенту</w:t>
+        <w:t>Выведенные оценки соответс</w:t>
+      </w:r>
+      <w:r>
+        <w:t>т</w:t>
+      </w:r>
+      <w:r>
+        <w:t>вуют студенту</w:t>
       </w:r>
     </w:p>
     <w:p>
@@ -4934,7 +5034,7 @@
 </file>
 
 <file path=word/endnotes.xml><?xml version="1.0" encoding="utf-8"?>
-<w:endnotes xmlns:wpc="http://schemas.microsoft.com/office/word/2010/wordprocessingCanvas" xmlns:cx="http://schemas.microsoft.com/office/drawing/2014/chartex" xmlns:cx1="http://schemas.microsoft.com/office/drawing/2015/9/8/chartex" xmlns:cx2="http://schemas.microsoft.com/office/drawing/2015/10/21/chartex" xmlns:cx3="http://schemas.microsoft.com/office/drawing/2016/5/9/chartex" xmlns:cx4="http://schemas.microsoft.com/office/drawing/2016/5/10/chartex" xmlns:cx5="http://schemas.microsoft.com/office/drawing/2016/5/11/chartex" xmlns:cx6="http://schemas.microsoft.com/office/drawing/2016/5/12/chartex" xmlns:cx7="http://schemas.microsoft.com/office/drawing/2016/5/13/chartex" xmlns:cx8="http://schemas.microsoft.com/office/drawing/2016/5/14/chartex" xmlns:mc="http://schemas.openxmlformats.org/markup-compatibility/2006" xmlns:aink="http://schemas.microsoft.com/office/drawing/2016/ink" xmlns:am3d="http://schemas.microsoft.com/office/drawing/2017/model3d" xmlns:o="urn:schemas-microsoft-com:office:office" xmlns:oel="http://schemas.microsoft.com/office/2019/extlst" xmlns:r="http://schemas.openxmlformats.org/officeDocument/2006/relationships" xmlns:m="http://schemas.openxmlformats.org/officeDocument/2006/math" xmlns:v="urn:schemas-microsoft-com:vml" xmlns:wp14="http://schemas.microsoft.com/office/word/2010/wordprocessingDrawing" xmlns:wp="http://schemas.openxmlformats.org/drawingml/2006/wordprocessingDrawing" xmlns:w10="urn:schemas-microsoft-com:office:word" xmlns:w="http://schemas.openxmlformats.org/wordprocessingml/2006/main" xmlns:w14="http://schemas.microsoft.com/office/word/2010/wordml" xmlns:w15="http://schemas.microsoft.com/office/word/2012/wordml" xmlns:w16cex="http://schemas.microsoft.com/office/word/2018/wordml/cex" xmlns:w16cid="http://schemas.microsoft.com/office/word/2016/wordml/cid" xmlns:w16="http://schemas.microsoft.com/office/word/2018/wordml" xmlns:w16du="http://schemas.microsoft.com/office/word/2023/wordml/word16du" xmlns:w16sdtdh="http://schemas.microsoft.com/office/word/2020/wordml/sdtdatahash" xmlns:w16se="http://schemas.microsoft.com/office/word/2015/wordml/symex" xmlns:wpg="http://schemas.microsoft.com/office/word/2010/wordprocessingGroup" xmlns:wpi="http://schemas.microsoft.com/office/word/2010/wordprocessingInk" xmlns:wne="http://schemas.microsoft.com/office/word/2006/wordml" xmlns:wps="http://schemas.microsoft.com/office/word/2010/wordprocessingShape" mc:Ignorable="w14 w15 w16se w16cid w16 w16cex w16sdtdh w16du wp14">
+<w:endnotes xmlns:wpc="http://schemas.microsoft.com/office/word/2010/wordprocessingCanvas" xmlns:cx="http://schemas.microsoft.com/office/drawing/2014/chartex" xmlns:cx1="http://schemas.microsoft.com/office/drawing/2015/9/8/chartex" xmlns:cx2="http://schemas.microsoft.com/office/drawing/2015/10/21/chartex" xmlns:cx3="http://schemas.microsoft.com/office/drawing/2016/5/9/chartex" xmlns:cx4="http://schemas.microsoft.com/office/drawing/2016/5/10/chartex" xmlns:cx5="http://schemas.microsoft.com/office/drawing/2016/5/11/chartex" xmlns:cx6="http://schemas.microsoft.com/office/drawing/2016/5/12/chartex" xmlns:cx7="http://schemas.microsoft.com/office/drawing/2016/5/13/chartex" xmlns:cx8="http://schemas.microsoft.com/office/drawing/2016/5/14/chartex" xmlns:mc="http://schemas.openxmlformats.org/markup-compatibility/2006" xmlns:aink="http://schemas.microsoft.com/office/drawing/2016/ink" xmlns:am3d="http://schemas.microsoft.com/office/drawing/2017/model3d" xmlns:o="urn:schemas-microsoft-com:office:office" xmlns:oel="http://schemas.microsoft.com/office/2019/extlst" xmlns:r="http://schemas.openxmlformats.org/officeDocument/2006/relationships" xmlns:m="http://schemas.openxmlformats.org/officeDocument/2006/math" xmlns:v="urn:schemas-microsoft-com:vml" xmlns:wp14="http://schemas.microsoft.com/office/word/2010/wordprocessingDrawing" xmlns:wp="http://schemas.openxmlformats.org/drawingml/2006/wordprocessingDrawing" xmlns:w10="urn:schemas-microsoft-com:office:word" xmlns:w="http://schemas.openxmlformats.org/wordprocessingml/2006/main" xmlns:w14="http://schemas.microsoft.com/office/word/2010/wordml" xmlns:w15="http://schemas.microsoft.com/office/word/2012/wordml" xmlns:w16cex="http://schemas.microsoft.com/office/word/2018/wordml/cex" xmlns:w16cid="http://schemas.microsoft.com/office/word/2016/wordml/cid" xmlns:w16="http://schemas.microsoft.com/office/word/2018/wordml" xmlns:w16du="http://schemas.microsoft.com/office/word/2023/wordml/word16du" xmlns:w16sdtdh="http://schemas.microsoft.com/office/word/2020/wordml/sdtdatahash" xmlns:w16sdtfl="http://schemas.microsoft.com/office/word/2024/wordml/sdtformatlock" xmlns:w16se="http://schemas.microsoft.com/office/word/2015/wordml/symex" xmlns:wpg="http://schemas.microsoft.com/office/word/2010/wordprocessingGroup" xmlns:wpi="http://schemas.microsoft.com/office/word/2010/wordprocessingInk" xmlns:wne="http://schemas.microsoft.com/office/word/2006/wordml" xmlns:wps="http://schemas.microsoft.com/office/word/2010/wordprocessingShape" mc:Ignorable="w14 w15 w16se w16cid w16 w16cex w16sdtdh w16sdtfl w16du wp14">
   <w:endnote w:type="separator" w:id="-1">
     <w:p>
       <w:pPr>
@@ -4959,7 +5059,7 @@
 </file>
 
 <file path=word/footer1.xml><?xml version="1.0" encoding="utf-8"?>
-<w:ftr xmlns:wpc="http://schemas.microsoft.com/office/word/2010/wordprocessingCanvas" xmlns:cx="http://schemas.microsoft.com/office/drawing/2014/chartex" xmlns:cx1="http://schemas.microsoft.com/office/drawing/2015/9/8/chartex" xmlns:cx2="http://schemas.microsoft.com/office/drawing/2015/10/21/chartex" xmlns:cx3="http://schemas.microsoft.com/office/drawing/2016/5/9/chartex" xmlns:cx4="http://schemas.microsoft.com/office/drawing/2016/5/10/chartex" xmlns:cx5="http://schemas.microsoft.com/office/drawing/2016/5/11/chartex" xmlns:cx6="http://schemas.microsoft.com/office/drawing/2016/5/12/chartex" xmlns:cx7="http://schemas.microsoft.com/office/drawing/2016/5/13/chartex" xmlns:cx8="http://schemas.microsoft.com/office/drawing/2016/5/14/chartex" xmlns:mc="http://schemas.openxmlformats.org/markup-compatibility/2006" xmlns:aink="http://schemas.microsoft.com/office/drawing/2016/ink" xmlns:am3d="http://schemas.microsoft.com/office/drawing/2017/model3d" xmlns:o="urn:schemas-microsoft-com:office:office" xmlns:oel="http://schemas.microsoft.com/office/2019/extlst" xmlns:r="http://schemas.openxmlformats.org/officeDocument/2006/relationships" xmlns:m="http://schemas.openxmlformats.org/officeDocument/2006/math" xmlns:v="urn:schemas-microsoft-com:vml" xmlns:wp14="http://schemas.microsoft.com/office/word/2010/wordprocessingDrawing" xmlns:wp="http://schemas.openxmlformats.org/drawingml/2006/wordprocessingDrawing" xmlns:w10="urn:schemas-microsoft-com:office:word" xmlns:w="http://schemas.openxmlformats.org/wordprocessingml/2006/main" xmlns:w14="http://schemas.microsoft.com/office/word/2010/wordml" xmlns:w15="http://schemas.microsoft.com/office/word/2012/wordml" xmlns:w16cex="http://schemas.microsoft.com/office/word/2018/wordml/cex" xmlns:w16cid="http://schemas.microsoft.com/office/word/2016/wordml/cid" xmlns:w16="http://schemas.microsoft.com/office/word/2018/wordml" xmlns:w16du="http://schemas.microsoft.com/office/word/2023/wordml/word16du" xmlns:w16sdtdh="http://schemas.microsoft.com/office/word/2020/wordml/sdtdatahash" xmlns:w16se="http://schemas.microsoft.com/office/word/2015/wordml/symex" xmlns:wpg="http://schemas.microsoft.com/office/word/2010/wordprocessingGroup" xmlns:wpi="http://schemas.microsoft.com/office/word/2010/wordprocessingInk" xmlns:wne="http://schemas.microsoft.com/office/word/2006/wordml" xmlns:wps="http://schemas.microsoft.com/office/word/2010/wordprocessingShape" mc:Ignorable="w14 w15 w16se w16cid w16 w16cex w16sdtdh w16du wp14">
+<w:ftr xmlns:wpc="http://schemas.microsoft.com/office/word/2010/wordprocessingCanvas" xmlns:cx="http://schemas.microsoft.com/office/drawing/2014/chartex" xmlns:cx1="http://schemas.microsoft.com/office/drawing/2015/9/8/chartex" xmlns:cx2="http://schemas.microsoft.com/office/drawing/2015/10/21/chartex" xmlns:cx3="http://schemas.microsoft.com/office/drawing/2016/5/9/chartex" xmlns:cx4="http://schemas.microsoft.com/office/drawing/2016/5/10/chartex" xmlns:cx5="http://schemas.microsoft.com/office/drawing/2016/5/11/chartex" xmlns:cx6="http://schemas.microsoft.com/office/drawing/2016/5/12/chartex" xmlns:cx7="http://schemas.microsoft.com/office/drawing/2016/5/13/chartex" xmlns:cx8="http://schemas.microsoft.com/office/drawing/2016/5/14/chartex" xmlns:mc="http://schemas.openxmlformats.org/markup-compatibility/2006" xmlns:aink="http://schemas.microsoft.com/office/drawing/2016/ink" xmlns:am3d="http://schemas.microsoft.com/office/drawing/2017/model3d" xmlns:o="urn:schemas-microsoft-com:office:office" xmlns:oel="http://schemas.microsoft.com/office/2019/extlst" xmlns:r="http://schemas.openxmlformats.org/officeDocument/2006/relationships" xmlns:m="http://schemas.openxmlformats.org/officeDocument/2006/math" xmlns:v="urn:schemas-microsoft-com:vml" xmlns:wp14="http://schemas.microsoft.com/office/word/2010/wordprocessingDrawing" xmlns:wp="http://schemas.openxmlformats.org/drawingml/2006/wordprocessingDrawing" xmlns:w10="urn:schemas-microsoft-com:office:word" xmlns:w="http://schemas.openxmlformats.org/wordprocessingml/2006/main" xmlns:w14="http://schemas.microsoft.com/office/word/2010/wordml" xmlns:w15="http://schemas.microsoft.com/office/word/2012/wordml" xmlns:w16cex="http://schemas.microsoft.com/office/word/2018/wordml/cex" xmlns:w16cid="http://schemas.microsoft.com/office/word/2016/wordml/cid" xmlns:w16="http://schemas.microsoft.com/office/word/2018/wordml" xmlns:w16du="http://schemas.microsoft.com/office/word/2023/wordml/word16du" xmlns:w16sdtdh="http://schemas.microsoft.com/office/word/2020/wordml/sdtdatahash" xmlns:w16sdtfl="http://schemas.microsoft.com/office/word/2024/wordml/sdtformatlock" xmlns:w16se="http://schemas.microsoft.com/office/word/2015/wordml/symex" xmlns:wpg="http://schemas.microsoft.com/office/word/2010/wordprocessingGroup" xmlns:wpi="http://schemas.microsoft.com/office/word/2010/wordprocessingInk" xmlns:wne="http://schemas.microsoft.com/office/word/2006/wordml" xmlns:wps="http://schemas.microsoft.com/office/word/2010/wordprocessingShape" mc:Ignorable="w14 w15 w16se w16cid w16 w16cex w16sdtdh w16sdtfl w16du wp14">
   <w:p>
     <w:pPr>
       <w:pStyle w:val="af"/>
@@ -4969,7 +5069,7 @@
 </file>
 
 <file path=word/footer2.xml><?xml version="1.0" encoding="utf-8"?>
-<w:ftr xmlns:wpc="http://schemas.microsoft.com/office/word/2010/wordprocessingCanvas" xmlns:cx="http://schemas.microsoft.com/office/drawing/2014/chartex" xmlns:cx1="http://schemas.microsoft.com/office/drawing/2015/9/8/chartex" xmlns:cx2="http://schemas.microsoft.com/office/drawing/2015/10/21/chartex" xmlns:cx3="http://schemas.microsoft.com/office/drawing/2016/5/9/chartex" xmlns:cx4="http://schemas.microsoft.com/office/drawing/2016/5/10/chartex" xmlns:cx5="http://schemas.microsoft.com/office/drawing/2016/5/11/chartex" xmlns:cx6="http://schemas.microsoft.com/office/drawing/2016/5/12/chartex" xmlns:cx7="http://schemas.microsoft.com/office/drawing/2016/5/13/chartex" xmlns:cx8="http://schemas.microsoft.com/office/drawing/2016/5/14/chartex" xmlns:mc="http://schemas.openxmlformats.org/markup-compatibility/2006" xmlns:aink="http://schemas.microsoft.com/office/drawing/2016/ink" xmlns:am3d="http://schemas.microsoft.com/office/drawing/2017/model3d" xmlns:o="urn:schemas-microsoft-com:office:office" xmlns:oel="http://schemas.microsoft.com/office/2019/extlst" xmlns:r="http://schemas.openxmlformats.org/officeDocument/2006/relationships" xmlns:m="http://schemas.openxmlformats.org/officeDocument/2006/math" xmlns:v="urn:schemas-microsoft-com:vml" xmlns:wp14="http://schemas.microsoft.com/office/word/2010/wordprocessingDrawing" xmlns:wp="http://schemas.openxmlformats.org/drawingml/2006/wordprocessingDrawing" xmlns:w10="urn:schemas-microsoft-com:office:word" xmlns:w="http://schemas.openxmlformats.org/wordprocessingml/2006/main" xmlns:w14="http://schemas.microsoft.com/office/word/2010/wordml" xmlns:w15="http://schemas.microsoft.com/office/word/2012/wordml" xmlns:w16cex="http://schemas.microsoft.com/office/word/2018/wordml/cex" xmlns:w16cid="http://schemas.microsoft.com/office/word/2016/wordml/cid" xmlns:w16="http://schemas.microsoft.com/office/word/2018/wordml" xmlns:w16du="http://schemas.microsoft.com/office/word/2023/wordml/word16du" xmlns:w16sdtdh="http://schemas.microsoft.com/office/word/2020/wordml/sdtdatahash" xmlns:w16se="http://schemas.microsoft.com/office/word/2015/wordml/symex" xmlns:wpg="http://schemas.microsoft.com/office/word/2010/wordprocessingGroup" xmlns:wpi="http://schemas.microsoft.com/office/word/2010/wordprocessingInk" xmlns:wne="http://schemas.microsoft.com/office/word/2006/wordml" xmlns:wps="http://schemas.microsoft.com/office/word/2010/wordprocessingShape" mc:Ignorable="w14 w15 w16se w16cid w16 w16cex w16sdtdh w16du wp14">
+<w:ftr xmlns:wpc="http://schemas.microsoft.com/office/word/2010/wordprocessingCanvas" xmlns:cx="http://schemas.microsoft.com/office/drawing/2014/chartex" xmlns:cx1="http://schemas.microsoft.com/office/drawing/2015/9/8/chartex" xmlns:cx2="http://schemas.microsoft.com/office/drawing/2015/10/21/chartex" xmlns:cx3="http://schemas.microsoft.com/office/drawing/2016/5/9/chartex" xmlns:cx4="http://schemas.microsoft.com/office/drawing/2016/5/10/chartex" xmlns:cx5="http://schemas.microsoft.com/office/drawing/2016/5/11/chartex" xmlns:cx6="http://schemas.microsoft.com/office/drawing/2016/5/12/chartex" xmlns:cx7="http://schemas.microsoft.com/office/drawing/2016/5/13/chartex" xmlns:cx8="http://schemas.microsoft.com/office/drawing/2016/5/14/chartex" xmlns:mc="http://schemas.openxmlformats.org/markup-compatibility/2006" xmlns:aink="http://schemas.microsoft.com/office/drawing/2016/ink" xmlns:am3d="http://schemas.microsoft.com/office/drawing/2017/model3d" xmlns:o="urn:schemas-microsoft-com:office:office" xmlns:oel="http://schemas.microsoft.com/office/2019/extlst" xmlns:r="http://schemas.openxmlformats.org/officeDocument/2006/relationships" xmlns:m="http://schemas.openxmlformats.org/officeDocument/2006/math" xmlns:v="urn:schemas-microsoft-com:vml" xmlns:wp14="http://schemas.microsoft.com/office/word/2010/wordprocessingDrawing" xmlns:wp="http://schemas.openxmlformats.org/drawingml/2006/wordprocessingDrawing" xmlns:w10="urn:schemas-microsoft-com:office:word" xmlns:w="http://schemas.openxmlformats.org/wordprocessingml/2006/main" xmlns:w14="http://schemas.microsoft.com/office/word/2010/wordml" xmlns:w15="http://schemas.microsoft.com/office/word/2012/wordml" xmlns:w16cex="http://schemas.microsoft.com/office/word/2018/wordml/cex" xmlns:w16cid="http://schemas.microsoft.com/office/word/2016/wordml/cid" xmlns:w16="http://schemas.microsoft.com/office/word/2018/wordml" xmlns:w16du="http://schemas.microsoft.com/office/word/2023/wordml/word16du" xmlns:w16sdtdh="http://schemas.microsoft.com/office/word/2020/wordml/sdtdatahash" xmlns:w16sdtfl="http://schemas.microsoft.com/office/word/2024/wordml/sdtformatlock" xmlns:w16se="http://schemas.microsoft.com/office/word/2015/wordml/symex" xmlns:wpg="http://schemas.microsoft.com/office/word/2010/wordprocessingGroup" xmlns:wpi="http://schemas.microsoft.com/office/word/2010/wordprocessingInk" xmlns:wne="http://schemas.microsoft.com/office/word/2006/wordml" xmlns:wps="http://schemas.microsoft.com/office/word/2010/wordprocessingShape" mc:Ignorable="w14 w15 w16se w16cid w16 w16cex w16sdtdh w16sdtfl w16du wp14">
   <w:sdt>
     <w:sdtPr>
       <w:id w:val="205834161"/>
@@ -5022,7 +5122,7 @@
 </file>
 
 <file path=word/footer3.xml><?xml version="1.0" encoding="utf-8"?>
-<w:ftr xmlns:wpc="http://schemas.microsoft.com/office/word/2010/wordprocessingCanvas" xmlns:cx="http://schemas.microsoft.com/office/drawing/2014/chartex" xmlns:cx1="http://schemas.microsoft.com/office/drawing/2015/9/8/chartex" xmlns:cx2="http://schemas.microsoft.com/office/drawing/2015/10/21/chartex" xmlns:cx3="http://schemas.microsoft.com/office/drawing/2016/5/9/chartex" xmlns:cx4="http://schemas.microsoft.com/office/drawing/2016/5/10/chartex" xmlns:cx5="http://schemas.microsoft.com/office/drawing/2016/5/11/chartex" xmlns:cx6="http://schemas.microsoft.com/office/drawing/2016/5/12/chartex" xmlns:cx7="http://schemas.microsoft.com/office/drawing/2016/5/13/chartex" xmlns:cx8="http://schemas.microsoft.com/office/drawing/2016/5/14/chartex" xmlns:mc="http://schemas.openxmlformats.org/markup-compatibility/2006" xmlns:aink="http://schemas.microsoft.com/office/drawing/2016/ink" xmlns:am3d="http://schemas.microsoft.com/office/drawing/2017/model3d" xmlns:o="urn:schemas-microsoft-com:office:office" xmlns:oel="http://schemas.microsoft.com/office/2019/extlst" xmlns:r="http://schemas.openxmlformats.org/officeDocument/2006/relationships" xmlns:m="http://schemas.openxmlformats.org/officeDocument/2006/math" xmlns:v="urn:schemas-microsoft-com:vml" xmlns:wp14="http://schemas.microsoft.com/office/word/2010/wordprocessingDrawing" xmlns:wp="http://schemas.openxmlformats.org/drawingml/2006/wordprocessingDrawing" xmlns:w10="urn:schemas-microsoft-com:office:word" xmlns:w="http://schemas.openxmlformats.org/wordprocessingml/2006/main" xmlns:w14="http://schemas.microsoft.com/office/word/2010/wordml" xmlns:w15="http://schemas.microsoft.com/office/word/2012/wordml" xmlns:w16cex="http://schemas.microsoft.com/office/word/2018/wordml/cex" xmlns:w16cid="http://schemas.microsoft.com/office/word/2016/wordml/cid" xmlns:w16="http://schemas.microsoft.com/office/word/2018/wordml" xmlns:w16du="http://schemas.microsoft.com/office/word/2023/wordml/word16du" xmlns:w16sdtdh="http://schemas.microsoft.com/office/word/2020/wordml/sdtdatahash" xmlns:w16se="http://schemas.microsoft.com/office/word/2015/wordml/symex" xmlns:wpg="http://schemas.microsoft.com/office/word/2010/wordprocessingGroup" xmlns:wpi="http://schemas.microsoft.com/office/word/2010/wordprocessingInk" xmlns:wne="http://schemas.microsoft.com/office/word/2006/wordml" xmlns:wps="http://schemas.microsoft.com/office/word/2010/wordprocessingShape" mc:Ignorable="w14 w15 w16se w16cid w16 w16cex w16sdtdh w16du wp14">
+<w:ftr xmlns:wpc="http://schemas.microsoft.com/office/word/2010/wordprocessingCanvas" xmlns:cx="http://schemas.microsoft.com/office/drawing/2014/chartex" xmlns:cx1="http://schemas.microsoft.com/office/drawing/2015/9/8/chartex" xmlns:cx2="http://schemas.microsoft.com/office/drawing/2015/10/21/chartex" xmlns:cx3="http://schemas.microsoft.com/office/drawing/2016/5/9/chartex" xmlns:cx4="http://schemas.microsoft.com/office/drawing/2016/5/10/chartex" xmlns:cx5="http://schemas.microsoft.com/office/drawing/2016/5/11/chartex" xmlns:cx6="http://schemas.microsoft.com/office/drawing/2016/5/12/chartex" xmlns:cx7="http://schemas.microsoft.com/office/drawing/2016/5/13/chartex" xmlns:cx8="http://schemas.microsoft.com/office/drawing/2016/5/14/chartex" xmlns:mc="http://schemas.openxmlformats.org/markup-compatibility/2006" xmlns:aink="http://schemas.microsoft.com/office/drawing/2016/ink" xmlns:am3d="http://schemas.microsoft.com/office/drawing/2017/model3d" xmlns:o="urn:schemas-microsoft-com:office:office" xmlns:oel="http://schemas.microsoft.com/office/2019/extlst" xmlns:r="http://schemas.openxmlformats.org/officeDocument/2006/relationships" xmlns:m="http://schemas.openxmlformats.org/officeDocument/2006/math" xmlns:v="urn:schemas-microsoft-com:vml" xmlns:wp14="http://schemas.microsoft.com/office/word/2010/wordprocessingDrawing" xmlns:wp="http://schemas.openxmlformats.org/drawingml/2006/wordprocessingDrawing" xmlns:w10="urn:schemas-microsoft-com:office:word" xmlns:w="http://schemas.openxmlformats.org/wordprocessingml/2006/main" xmlns:w14="http://schemas.microsoft.com/office/word/2010/wordml" xmlns:w15="http://schemas.microsoft.com/office/word/2012/wordml" xmlns:w16cex="http://schemas.microsoft.com/office/word/2018/wordml/cex" xmlns:w16cid="http://schemas.microsoft.com/office/word/2016/wordml/cid" xmlns:w16="http://schemas.microsoft.com/office/word/2018/wordml" xmlns:w16du="http://schemas.microsoft.com/office/word/2023/wordml/word16du" xmlns:w16sdtdh="http://schemas.microsoft.com/office/word/2020/wordml/sdtdatahash" xmlns:w16sdtfl="http://schemas.microsoft.com/office/word/2024/wordml/sdtformatlock" xmlns:w16se="http://schemas.microsoft.com/office/word/2015/wordml/symex" xmlns:wpg="http://schemas.microsoft.com/office/word/2010/wordprocessingGroup" xmlns:wpi="http://schemas.microsoft.com/office/word/2010/wordprocessingInk" xmlns:wne="http://schemas.microsoft.com/office/word/2006/wordml" xmlns:wps="http://schemas.microsoft.com/office/word/2010/wordprocessingShape" mc:Ignorable="w14 w15 w16se w16cid w16 w16cex w16sdtdh w16sdtfl w16du wp14">
   <w:p>
     <w:pPr>
       <w:pStyle w:val="af"/>
@@ -5032,7 +5132,7 @@
 </file>
 
 <file path=word/footnotes.xml><?xml version="1.0" encoding="utf-8"?>
-<w:footnotes xmlns:wpc="http://schemas.microsoft.com/office/word/2010/wordprocessingCanvas" xmlns:cx="http://schemas.microsoft.com/office/drawing/2014/chartex" xmlns:cx1="http://schemas.microsoft.com/office/drawing/2015/9/8/chartex" xmlns:cx2="http://schemas.microsoft.com/office/drawing/2015/10/21/chartex" xmlns:cx3="http://schemas.microsoft.com/office/drawing/2016/5/9/chartex" xmlns:cx4="http://schemas.microsoft.com/office/drawing/2016/5/10/chartex" xmlns:cx5="http://schemas.microsoft.com/office/drawing/2016/5/11/chartex" xmlns:cx6="http://schemas.microsoft.com/office/drawing/2016/5/12/chartex" xmlns:cx7="http://schemas.microsoft.com/office/drawing/2016/5/13/chartex" xmlns:cx8="http://schemas.microsoft.com/office/drawing/2016/5/14/chartex" xmlns:mc="http://schemas.openxmlformats.org/markup-compatibility/2006" xmlns:aink="http://schemas.microsoft.com/office/drawing/2016/ink" xmlns:am3d="http://schemas.microsoft.com/office/drawing/2017/model3d" xmlns:o="urn:schemas-microsoft-com:office:office" xmlns:oel="http://schemas.microsoft.com/office/2019/extlst" xmlns:r="http://schemas.openxmlformats.org/officeDocument/2006/relationships" xmlns:m="http://schemas.openxmlformats.org/officeDocument/2006/math" xmlns:v="urn:schemas-microsoft-com:vml" xmlns:wp14="http://schemas.microsoft.com/office/word/2010/wordprocessingDrawing" xmlns:wp="http://schemas.openxmlformats.org/drawingml/2006/wordprocessingDrawing" xmlns:w10="urn:schemas-microsoft-com:office:word" xmlns:w="http://schemas.openxmlformats.org/wordprocessingml/2006/main" xmlns:w14="http://schemas.microsoft.com/office/word/2010/wordml" xmlns:w15="http://schemas.microsoft.com/office/word/2012/wordml" xmlns:w16cex="http://schemas.microsoft.com/office/word/2018/wordml/cex" xmlns:w16cid="http://schemas.microsoft.com/office/word/2016/wordml/cid" xmlns:w16="http://schemas.microsoft.com/office/word/2018/wordml" xmlns:w16du="http://schemas.microsoft.com/office/word/2023/wordml/word16du" xmlns:w16sdtdh="http://schemas.microsoft.com/office/word/2020/wordml/sdtdatahash" xmlns:w16se="http://schemas.microsoft.com/office/word/2015/wordml/symex" xmlns:wpg="http://schemas.microsoft.com/office/word/2010/wordprocessingGroup" xmlns:wpi="http://schemas.microsoft.com/office/word/2010/wordprocessingInk" xmlns:wne="http://schemas.microsoft.com/office/word/2006/wordml" xmlns:wps="http://schemas.microsoft.com/office/word/2010/wordprocessingShape" mc:Ignorable="w14 w15 w16se w16cid w16 w16cex w16sdtdh w16du wp14">
+<w:footnotes xmlns:wpc="http://schemas.microsoft.com/office/word/2010/wordprocessingCanvas" xmlns:cx="http://schemas.microsoft.com/office/drawing/2014/chartex" xmlns:cx1="http://schemas.microsoft.com/office/drawing/2015/9/8/chartex" xmlns:cx2="http://schemas.microsoft.com/office/drawing/2015/10/21/chartex" xmlns:cx3="http://schemas.microsoft.com/office/drawing/2016/5/9/chartex" xmlns:cx4="http://schemas.microsoft.com/office/drawing/2016/5/10/chartex" xmlns:cx5="http://schemas.microsoft.com/office/drawing/2016/5/11/chartex" xmlns:cx6="http://schemas.microsoft.com/office/drawing/2016/5/12/chartex" xmlns:cx7="http://schemas.microsoft.com/office/drawing/2016/5/13/chartex" xmlns:cx8="http://schemas.microsoft.com/office/drawing/2016/5/14/chartex" xmlns:mc="http://schemas.openxmlformats.org/markup-compatibility/2006" xmlns:aink="http://schemas.microsoft.com/office/drawing/2016/ink" xmlns:am3d="http://schemas.microsoft.com/office/drawing/2017/model3d" xmlns:o="urn:schemas-microsoft-com:office:office" xmlns:oel="http://schemas.microsoft.com/office/2019/extlst" xmlns:r="http://schemas.openxmlformats.org/officeDocument/2006/relationships" xmlns:m="http://schemas.openxmlformats.org/officeDocument/2006/math" xmlns:v="urn:schemas-microsoft-com:vml" xmlns:wp14="http://schemas.microsoft.com/office/word/2010/wordprocessingDrawing" xmlns:wp="http://schemas.openxmlformats.org/drawingml/2006/wordprocessingDrawing" xmlns:w10="urn:schemas-microsoft-com:office:word" xmlns:w="http://schemas.openxmlformats.org/wordprocessingml/2006/main" xmlns:w14="http://schemas.microsoft.com/office/word/2010/wordml" xmlns:w15="http://schemas.microsoft.com/office/word/2012/wordml" xmlns:w16cex="http://schemas.microsoft.com/office/word/2018/wordml/cex" xmlns:w16cid="http://schemas.microsoft.com/office/word/2016/wordml/cid" xmlns:w16="http://schemas.microsoft.com/office/word/2018/wordml" xmlns:w16du="http://schemas.microsoft.com/office/word/2023/wordml/word16du" xmlns:w16sdtdh="http://schemas.microsoft.com/office/word/2020/wordml/sdtdatahash" xmlns:w16sdtfl="http://schemas.microsoft.com/office/word/2024/wordml/sdtformatlock" xmlns:w16se="http://schemas.microsoft.com/office/word/2015/wordml/symex" xmlns:wpg="http://schemas.microsoft.com/office/word/2010/wordprocessingGroup" xmlns:wpi="http://schemas.microsoft.com/office/word/2010/wordprocessingInk" xmlns:wne="http://schemas.microsoft.com/office/word/2006/wordml" xmlns:wps="http://schemas.microsoft.com/office/word/2010/wordprocessingShape" mc:Ignorable="w14 w15 w16se w16cid w16 w16cex w16sdtdh w16sdtfl w16du wp14">
   <w:footnote w:type="separator" w:id="-1">
     <w:p>
       <w:pPr>
@@ -5057,7 +5157,7 @@
 </file>
 
 <file path=word/header1.xml><?xml version="1.0" encoding="utf-8"?>
-<w:hdr xmlns:wpc="http://schemas.microsoft.com/office/word/2010/wordprocessingCanvas" xmlns:cx="http://schemas.microsoft.com/office/drawing/2014/chartex" xmlns:cx1="http://schemas.microsoft.com/office/drawing/2015/9/8/chartex" xmlns:cx2="http://schemas.microsoft.com/office/drawing/2015/10/21/chartex" xmlns:cx3="http://schemas.microsoft.com/office/drawing/2016/5/9/chartex" xmlns:cx4="http://schemas.microsoft.com/office/drawing/2016/5/10/chartex" xmlns:cx5="http://schemas.microsoft.com/office/drawing/2016/5/11/chartex" xmlns:cx6="http://schemas.microsoft.com/office/drawing/2016/5/12/chartex" xmlns:cx7="http://schemas.microsoft.com/office/drawing/2016/5/13/chartex" xmlns:cx8="http://schemas.microsoft.com/office/drawing/2016/5/14/chartex" xmlns:mc="http://schemas.openxmlformats.org/markup-compatibility/2006" xmlns:aink="http://schemas.microsoft.com/office/drawing/2016/ink" xmlns:am3d="http://schemas.microsoft.com/office/drawing/2017/model3d" xmlns:o="urn:schemas-microsoft-com:office:office" xmlns:oel="http://schemas.microsoft.com/office/2019/extlst" xmlns:r="http://schemas.openxmlformats.org/officeDocument/2006/relationships" xmlns:m="http://schemas.openxmlformats.org/officeDocument/2006/math" xmlns:v="urn:schemas-microsoft-com:vml" xmlns:wp14="http://schemas.microsoft.com/office/word/2010/wordprocessingDrawing" xmlns:wp="http://schemas.openxmlformats.org/drawingml/2006/wordprocessingDrawing" xmlns:w10="urn:schemas-microsoft-com:office:word" xmlns:w="http://schemas.openxmlformats.org/wordprocessingml/2006/main" xmlns:w14="http://schemas.microsoft.com/office/word/2010/wordml" xmlns:w15="http://schemas.microsoft.com/office/word/2012/wordml" xmlns:w16cex="http://schemas.microsoft.com/office/word/2018/wordml/cex" xmlns:w16cid="http://schemas.microsoft.com/office/word/2016/wordml/cid" xmlns:w16="http://schemas.microsoft.com/office/word/2018/wordml" xmlns:w16du="http://schemas.microsoft.com/office/word/2023/wordml/word16du" xmlns:w16sdtdh="http://schemas.microsoft.com/office/word/2020/wordml/sdtdatahash" xmlns:w16se="http://schemas.microsoft.com/office/word/2015/wordml/symex" xmlns:wpg="http://schemas.microsoft.com/office/word/2010/wordprocessingGroup" xmlns:wpi="http://schemas.microsoft.com/office/word/2010/wordprocessingInk" xmlns:wne="http://schemas.microsoft.com/office/word/2006/wordml" xmlns:wps="http://schemas.microsoft.com/office/word/2010/wordprocessingShape" mc:Ignorable="w14 w15 w16se w16cid w16 w16cex w16sdtdh w16du wp14">
+<w:hdr xmlns:wpc="http://schemas.microsoft.com/office/word/2010/wordprocessingCanvas" xmlns:cx="http://schemas.microsoft.com/office/drawing/2014/chartex" xmlns:cx1="http://schemas.microsoft.com/office/drawing/2015/9/8/chartex" xmlns:cx2="http://schemas.microsoft.com/office/drawing/2015/10/21/chartex" xmlns:cx3="http://schemas.microsoft.com/office/drawing/2016/5/9/chartex" xmlns:cx4="http://schemas.microsoft.com/office/drawing/2016/5/10/chartex" xmlns:cx5="http://schemas.microsoft.com/office/drawing/2016/5/11/chartex" xmlns:cx6="http://schemas.microsoft.com/office/drawing/2016/5/12/chartex" xmlns:cx7="http://schemas.microsoft.com/office/drawing/2016/5/13/chartex" xmlns:cx8="http://schemas.microsoft.com/office/drawing/2016/5/14/chartex" xmlns:mc="http://schemas.openxmlformats.org/markup-compatibility/2006" xmlns:aink="http://schemas.microsoft.com/office/drawing/2016/ink" xmlns:am3d="http://schemas.microsoft.com/office/drawing/2017/model3d" xmlns:o="urn:schemas-microsoft-com:office:office" xmlns:oel="http://schemas.microsoft.com/office/2019/extlst" xmlns:r="http://schemas.openxmlformats.org/officeDocument/2006/relationships" xmlns:m="http://schemas.openxmlformats.org/officeDocument/2006/math" xmlns:v="urn:schemas-microsoft-com:vml" xmlns:wp14="http://schemas.microsoft.com/office/word/2010/wordprocessingDrawing" xmlns:wp="http://schemas.openxmlformats.org/drawingml/2006/wordprocessingDrawing" xmlns:w10="urn:schemas-microsoft-com:office:word" xmlns:w="http://schemas.openxmlformats.org/wordprocessingml/2006/main" xmlns:w14="http://schemas.microsoft.com/office/word/2010/wordml" xmlns:w15="http://schemas.microsoft.com/office/word/2012/wordml" xmlns:w16cex="http://schemas.microsoft.com/office/word/2018/wordml/cex" xmlns:w16cid="http://schemas.microsoft.com/office/word/2016/wordml/cid" xmlns:w16="http://schemas.microsoft.com/office/word/2018/wordml" xmlns:w16du="http://schemas.microsoft.com/office/word/2023/wordml/word16du" xmlns:w16sdtdh="http://schemas.microsoft.com/office/word/2020/wordml/sdtdatahash" xmlns:w16sdtfl="http://schemas.microsoft.com/office/word/2024/wordml/sdtformatlock" xmlns:w16se="http://schemas.microsoft.com/office/word/2015/wordml/symex" xmlns:wpg="http://schemas.microsoft.com/office/word/2010/wordprocessingGroup" xmlns:wpi="http://schemas.microsoft.com/office/word/2010/wordprocessingInk" xmlns:wne="http://schemas.microsoft.com/office/word/2006/wordml" xmlns:wps="http://schemas.microsoft.com/office/word/2010/wordprocessingShape" mc:Ignorable="w14 w15 w16se w16cid w16 w16cex w16sdtdh w16sdtfl w16du wp14">
   <w:p>
     <w:pPr>
       <w:pStyle w:val="af2"/>
@@ -5067,7 +5167,7 @@
 </file>
 
 <file path=word/header2.xml><?xml version="1.0" encoding="utf-8"?>
-<w:hdr xmlns:wpc="http://schemas.microsoft.com/office/word/2010/wordprocessingCanvas" xmlns:cx="http://schemas.microsoft.com/office/drawing/2014/chartex" xmlns:cx1="http://schemas.microsoft.com/office/drawing/2015/9/8/chartex" xmlns:cx2="http://schemas.microsoft.com/office/drawing/2015/10/21/chartex" xmlns:cx3="http://schemas.microsoft.com/office/drawing/2016/5/9/chartex" xmlns:cx4="http://schemas.microsoft.com/office/drawing/2016/5/10/chartex" xmlns:cx5="http://schemas.microsoft.com/office/drawing/2016/5/11/chartex" xmlns:cx6="http://schemas.microsoft.com/office/drawing/2016/5/12/chartex" xmlns:cx7="http://schemas.microsoft.com/office/drawing/2016/5/13/chartex" xmlns:cx8="http://schemas.microsoft.com/office/drawing/2016/5/14/chartex" xmlns:mc="http://schemas.openxmlformats.org/markup-compatibility/2006" xmlns:aink="http://schemas.microsoft.com/office/drawing/2016/ink" xmlns:am3d="http://schemas.microsoft.com/office/drawing/2017/model3d" xmlns:o="urn:schemas-microsoft-com:office:office" xmlns:oel="http://schemas.microsoft.com/office/2019/extlst" xmlns:r="http://schemas.openxmlformats.org/officeDocument/2006/relationships" xmlns:m="http://schemas.openxmlformats.org/officeDocument/2006/math" xmlns:v="urn:schemas-microsoft-com:vml" xmlns:wp14="http://schemas.microsoft.com/office/word/2010/wordprocessingDrawing" xmlns:wp="http://schemas.openxmlformats.org/drawingml/2006/wordprocessingDrawing" xmlns:w10="urn:schemas-microsoft-com:office:word" xmlns:w="http://schemas.openxmlformats.org/wordprocessingml/2006/main" xmlns:w14="http://schemas.microsoft.com/office/word/2010/wordml" xmlns:w15="http://schemas.microsoft.com/office/word/2012/wordml" xmlns:w16cex="http://schemas.microsoft.com/office/word/2018/wordml/cex" xmlns:w16cid="http://schemas.microsoft.com/office/word/2016/wordml/cid" xmlns:w16="http://schemas.microsoft.com/office/word/2018/wordml" xmlns:w16du="http://schemas.microsoft.com/office/word/2023/wordml/word16du" xmlns:w16sdtdh="http://schemas.microsoft.com/office/word/2020/wordml/sdtdatahash" xmlns:w16se="http://schemas.microsoft.com/office/word/2015/wordml/symex" xmlns:wpg="http://schemas.microsoft.com/office/word/2010/wordprocessingGroup" xmlns:wpi="http://schemas.microsoft.com/office/word/2010/wordprocessingInk" xmlns:wne="http://schemas.microsoft.com/office/word/2006/wordml" xmlns:wps="http://schemas.microsoft.com/office/word/2010/wordprocessingShape" mc:Ignorable="w14 w15 w16se w16cid w16 w16cex w16sdtdh w16du wp14">
+<w:hdr xmlns:wpc="http://schemas.microsoft.com/office/word/2010/wordprocessingCanvas" xmlns:cx="http://schemas.microsoft.com/office/drawing/2014/chartex" xmlns:cx1="http://schemas.microsoft.com/office/drawing/2015/9/8/chartex" xmlns:cx2="http://schemas.microsoft.com/office/drawing/2015/10/21/chartex" xmlns:cx3="http://schemas.microsoft.com/office/drawing/2016/5/9/chartex" xmlns:cx4="http://schemas.microsoft.com/office/drawing/2016/5/10/chartex" xmlns:cx5="http://schemas.microsoft.com/office/drawing/2016/5/11/chartex" xmlns:cx6="http://schemas.microsoft.com/office/drawing/2016/5/12/chartex" xmlns:cx7="http://schemas.microsoft.com/office/drawing/2016/5/13/chartex" xmlns:cx8="http://schemas.microsoft.com/office/drawing/2016/5/14/chartex" xmlns:mc="http://schemas.openxmlformats.org/markup-compatibility/2006" xmlns:aink="http://schemas.microsoft.com/office/drawing/2016/ink" xmlns:am3d="http://schemas.microsoft.com/office/drawing/2017/model3d" xmlns:o="urn:schemas-microsoft-com:office:office" xmlns:oel="http://schemas.microsoft.com/office/2019/extlst" xmlns:r="http://schemas.openxmlformats.org/officeDocument/2006/relationships" xmlns:m="http://schemas.openxmlformats.org/officeDocument/2006/math" xmlns:v="urn:schemas-microsoft-com:vml" xmlns:wp14="http://schemas.microsoft.com/office/word/2010/wordprocessingDrawing" xmlns:wp="http://schemas.openxmlformats.org/drawingml/2006/wordprocessingDrawing" xmlns:w10="urn:schemas-microsoft-com:office:word" xmlns:w="http://schemas.openxmlformats.org/wordprocessingml/2006/main" xmlns:w14="http://schemas.microsoft.com/office/word/2010/wordml" xmlns:w15="http://schemas.microsoft.com/office/word/2012/wordml" xmlns:w16cex="http://schemas.microsoft.com/office/word/2018/wordml/cex" xmlns:w16cid="http://schemas.microsoft.com/office/word/2016/wordml/cid" xmlns:w16="http://schemas.microsoft.com/office/word/2018/wordml" xmlns:w16du="http://schemas.microsoft.com/office/word/2023/wordml/word16du" xmlns:w16sdtdh="http://schemas.microsoft.com/office/word/2020/wordml/sdtdatahash" xmlns:w16sdtfl="http://schemas.microsoft.com/office/word/2024/wordml/sdtformatlock" xmlns:w16se="http://schemas.microsoft.com/office/word/2015/wordml/symex" xmlns:wpg="http://schemas.microsoft.com/office/word/2010/wordprocessingGroup" xmlns:wpi="http://schemas.microsoft.com/office/word/2010/wordprocessingInk" xmlns:wne="http://schemas.microsoft.com/office/word/2006/wordml" xmlns:wps="http://schemas.microsoft.com/office/word/2010/wordprocessingShape" mc:Ignorable="w14 w15 w16se w16cid w16 w16cex w16sdtdh w16sdtfl w16du wp14">
   <w:p>
     <w:pPr>
       <w:pStyle w:val="af2"/>
@@ -5077,7 +5177,7 @@
 </file>
 
 <file path=word/header3.xml><?xml version="1.0" encoding="utf-8"?>
-<w:hdr xmlns:wpc="http://schemas.microsoft.com/office/word/2010/wordprocessingCanvas" xmlns:cx="http://schemas.microsoft.com/office/drawing/2014/chartex" xmlns:cx1="http://schemas.microsoft.com/office/drawing/2015/9/8/chartex" xmlns:cx2="http://schemas.microsoft.com/office/drawing/2015/10/21/chartex" xmlns:cx3="http://schemas.microsoft.com/office/drawing/2016/5/9/chartex" xmlns:cx4="http://schemas.microsoft.com/office/drawing/2016/5/10/chartex" xmlns:cx5="http://schemas.microsoft.com/office/drawing/2016/5/11/chartex" xmlns:cx6="http://schemas.microsoft.com/office/drawing/2016/5/12/chartex" xmlns:cx7="http://schemas.microsoft.com/office/drawing/2016/5/13/chartex" xmlns:cx8="http://schemas.microsoft.com/office/drawing/2016/5/14/chartex" xmlns:mc="http://schemas.openxmlformats.org/markup-compatibility/2006" xmlns:aink="http://schemas.microsoft.com/office/drawing/2016/ink" xmlns:am3d="http://schemas.microsoft.com/office/drawing/2017/model3d" xmlns:o="urn:schemas-microsoft-com:office:office" xmlns:oel="http://schemas.microsoft.com/office/2019/extlst" xmlns:r="http://schemas.openxmlformats.org/officeDocument/2006/relationships" xmlns:m="http://schemas.openxmlformats.org/officeDocument/2006/math" xmlns:v="urn:schemas-microsoft-com:vml" xmlns:wp14="http://schemas.microsoft.com/office/word/2010/wordprocessingDrawing" xmlns:wp="http://schemas.openxmlformats.org/drawingml/2006/wordprocessingDrawing" xmlns:w10="urn:schemas-microsoft-com:office:word" xmlns:w="http://schemas.openxmlformats.org/wordprocessingml/2006/main" xmlns:w14="http://schemas.microsoft.com/office/word/2010/wordml" xmlns:w15="http://schemas.microsoft.com/office/word/2012/wordml" xmlns:w16cex="http://schemas.microsoft.com/office/word/2018/wordml/cex" xmlns:w16cid="http://schemas.microsoft.com/office/word/2016/wordml/cid" xmlns:w16="http://schemas.microsoft.com/office/word/2018/wordml" xmlns:w16du="http://schemas.microsoft.com/office/word/2023/wordml/word16du" xmlns:w16sdtdh="http://schemas.microsoft.com/office/word/2020/wordml/sdtdatahash" xmlns:w16se="http://schemas.microsoft.com/office/word/2015/wordml/symex" xmlns:wpg="http://schemas.microsoft.com/office/word/2010/wordprocessingGroup" xmlns:wpi="http://schemas.microsoft.com/office/word/2010/wordprocessingInk" xmlns:wne="http://schemas.microsoft.com/office/word/2006/wordml" xmlns:wps="http://schemas.microsoft.com/office/word/2010/wordprocessingShape" mc:Ignorable="w14 w15 w16se w16cid w16 w16cex w16sdtdh w16du wp14">
+<w:hdr xmlns:wpc="http://schemas.microsoft.com/office/word/2010/wordprocessingCanvas" xmlns:cx="http://schemas.microsoft.com/office/drawing/2014/chartex" xmlns:cx1="http://schemas.microsoft.com/office/drawing/2015/9/8/chartex" xmlns:cx2="http://schemas.microsoft.com/office/drawing/2015/10/21/chartex" xmlns:cx3="http://schemas.microsoft.com/office/drawing/2016/5/9/chartex" xmlns:cx4="http://schemas.microsoft.com/office/drawing/2016/5/10/chartex" xmlns:cx5="http://schemas.microsoft.com/office/drawing/2016/5/11/chartex" xmlns:cx6="http://schemas.microsoft.com/office/drawing/2016/5/12/chartex" xmlns:cx7="http://schemas.microsoft.com/office/drawing/2016/5/13/chartex" xmlns:cx8="http://schemas.microsoft.com/office/drawing/2016/5/14/chartex" xmlns:mc="http://schemas.openxmlformats.org/markup-compatibility/2006" xmlns:aink="http://schemas.microsoft.com/office/drawing/2016/ink" xmlns:am3d="http://schemas.microsoft.com/office/drawing/2017/model3d" xmlns:o="urn:schemas-microsoft-com:office:office" xmlns:oel="http://schemas.microsoft.com/office/2019/extlst" xmlns:r="http://schemas.openxmlformats.org/officeDocument/2006/relationships" xmlns:m="http://schemas.openxmlformats.org/officeDocument/2006/math" xmlns:v="urn:schemas-microsoft-com:vml" xmlns:wp14="http://schemas.microsoft.com/office/word/2010/wordprocessingDrawing" xmlns:wp="http://schemas.openxmlformats.org/drawingml/2006/wordprocessingDrawing" xmlns:w10="urn:schemas-microsoft-com:office:word" xmlns:w="http://schemas.openxmlformats.org/wordprocessingml/2006/main" xmlns:w14="http://schemas.microsoft.com/office/word/2010/wordml" xmlns:w15="http://schemas.microsoft.com/office/word/2012/wordml" xmlns:w16cex="http://schemas.microsoft.com/office/word/2018/wordml/cex" xmlns:w16cid="http://schemas.microsoft.com/office/word/2016/wordml/cid" xmlns:w16="http://schemas.microsoft.com/office/word/2018/wordml" xmlns:w16du="http://schemas.microsoft.com/office/word/2023/wordml/word16du" xmlns:w16sdtdh="http://schemas.microsoft.com/office/word/2020/wordml/sdtdatahash" xmlns:w16sdtfl="http://schemas.microsoft.com/office/word/2024/wordml/sdtformatlock" xmlns:w16se="http://schemas.microsoft.com/office/word/2015/wordml/symex" xmlns:wpg="http://schemas.microsoft.com/office/word/2010/wordprocessingGroup" xmlns:wpi="http://schemas.microsoft.com/office/word/2010/wordprocessingInk" xmlns:wne="http://schemas.microsoft.com/office/word/2006/wordml" xmlns:wps="http://schemas.microsoft.com/office/word/2010/wordprocessingShape" mc:Ignorable="w14 w15 w16se w16cid w16 w16cex w16sdtdh w16sdtfl w16du wp14">
   <w:p>
     <w:pPr>
       <w:pStyle w:val="af2"/>
@@ -5087,7 +5187,7 @@
 </file>
 
 <file path=word/numbering.xml><?xml version="1.0" encoding="utf-8"?>
-<w:numbering xmlns:wpc="http://schemas.microsoft.com/office/word/2010/wordprocessingCanvas" xmlns:cx="http://schemas.microsoft.com/office/drawing/2014/chartex" xmlns:cx1="http://schemas.microsoft.com/office/drawing/2015/9/8/chartex" xmlns:cx2="http://schemas.microsoft.com/office/drawing/2015/10/21/chartex" xmlns:cx3="http://schemas.microsoft.com/office/drawing/2016/5/9/chartex" xmlns:cx4="http://schemas.microsoft.com/office/drawing/2016/5/10/chartex" xmlns:cx5="http://schemas.microsoft.com/office/drawing/2016/5/11/chartex" xmlns:cx6="http://schemas.microsoft.com/office/drawing/2016/5/12/chartex" xmlns:cx7="http://schemas.microsoft.com/office/drawing/2016/5/13/chartex" xmlns:cx8="http://schemas.microsoft.com/office/drawing/2016/5/14/chartex" xmlns:mc="http://schemas.openxmlformats.org/markup-compatibility/2006" xmlns:aink="http://schemas.microsoft.com/office/drawing/2016/ink" xmlns:am3d="http://schemas.microsoft.com/office/drawing/2017/model3d" xmlns:o="urn:schemas-microsoft-com:office:office" xmlns:oel="http://schemas.microsoft.com/office/2019/extlst" xmlns:r="http://schemas.openxmlformats.org/officeDocument/2006/relationships" xmlns:m="http://schemas.openxmlformats.org/officeDocument/2006/math" xmlns:v="urn:schemas-microsoft-com:vml" xmlns:wp14="http://schemas.microsoft.com/office/word/2010/wordprocessingDrawing" xmlns:wp="http://schemas.openxmlformats.org/drawingml/2006/wordprocessingDrawing" xmlns:w10="urn:schemas-microsoft-com:office:word" xmlns:w="http://schemas.openxmlformats.org/wordprocessingml/2006/main" xmlns:w14="http://schemas.microsoft.com/office/word/2010/wordml" xmlns:w15="http://schemas.microsoft.com/office/word/2012/wordml" xmlns:w16cex="http://schemas.microsoft.com/office/word/2018/wordml/cex" xmlns:w16cid="http://schemas.microsoft.com/office/word/2016/wordml/cid" xmlns:w16="http://schemas.microsoft.com/office/word/2018/wordml" xmlns:w16du="http://schemas.microsoft.com/office/word/2023/wordml/word16du" xmlns:w16sdtdh="http://schemas.microsoft.com/office/word/2020/wordml/sdtdatahash" xmlns:w16se="http://schemas.microsoft.com/office/word/2015/wordml/symex" xmlns:wpg="http://schemas.microsoft.com/office/word/2010/wordprocessingGroup" xmlns:wpi="http://schemas.microsoft.com/office/word/2010/wordprocessingInk" xmlns:wne="http://schemas.microsoft.com/office/word/2006/wordml" xmlns:wps="http://schemas.microsoft.com/office/word/2010/wordprocessingShape" mc:Ignorable="w14 w15 w16se w16cid w16 w16cex w16sdtdh w16du wp14">
+<w:numbering xmlns:wpc="http://schemas.microsoft.com/office/word/2010/wordprocessingCanvas" xmlns:cx="http://schemas.microsoft.com/office/drawing/2014/chartex" xmlns:cx1="http://schemas.microsoft.com/office/drawing/2015/9/8/chartex" xmlns:cx2="http://schemas.microsoft.com/office/drawing/2015/10/21/chartex" xmlns:cx3="http://schemas.microsoft.com/office/drawing/2016/5/9/chartex" xmlns:cx4="http://schemas.microsoft.com/office/drawing/2016/5/10/chartex" xmlns:cx5="http://schemas.microsoft.com/office/drawing/2016/5/11/chartex" xmlns:cx6="http://schemas.microsoft.com/office/drawing/2016/5/12/chartex" xmlns:cx7="http://schemas.microsoft.com/office/drawing/2016/5/13/chartex" xmlns:cx8="http://schemas.microsoft.com/office/drawing/2016/5/14/chartex" xmlns:mc="http://schemas.openxmlformats.org/markup-compatibility/2006" xmlns:aink="http://schemas.microsoft.com/office/drawing/2016/ink" xmlns:am3d="http://schemas.microsoft.com/office/drawing/2017/model3d" xmlns:o="urn:schemas-microsoft-com:office:office" xmlns:oel="http://schemas.microsoft.com/office/2019/extlst" xmlns:r="http://schemas.openxmlformats.org/officeDocument/2006/relationships" xmlns:m="http://schemas.openxmlformats.org/officeDocument/2006/math" xmlns:v="urn:schemas-microsoft-com:vml" xmlns:wp14="http://schemas.microsoft.com/office/word/2010/wordprocessingDrawing" xmlns:wp="http://schemas.openxmlformats.org/drawingml/2006/wordprocessingDrawing" xmlns:w10="urn:schemas-microsoft-com:office:word" xmlns:w="http://schemas.openxmlformats.org/wordprocessingml/2006/main" xmlns:w14="http://schemas.microsoft.com/office/word/2010/wordml" xmlns:w15="http://schemas.microsoft.com/office/word/2012/wordml" xmlns:w16cex="http://schemas.microsoft.com/office/word/2018/wordml/cex" xmlns:w16cid="http://schemas.microsoft.com/office/word/2016/wordml/cid" xmlns:w16="http://schemas.microsoft.com/office/word/2018/wordml" xmlns:w16du="http://schemas.microsoft.com/office/word/2023/wordml/word16du" xmlns:w16sdtdh="http://schemas.microsoft.com/office/word/2020/wordml/sdtdatahash" xmlns:w16sdtfl="http://schemas.microsoft.com/office/word/2024/wordml/sdtformatlock" xmlns:w16se="http://schemas.microsoft.com/office/word/2015/wordml/symex" xmlns:wpg="http://schemas.microsoft.com/office/word/2010/wordprocessingGroup" xmlns:wpi="http://schemas.microsoft.com/office/word/2010/wordprocessingInk" xmlns:wne="http://schemas.microsoft.com/office/word/2006/wordml" xmlns:wps="http://schemas.microsoft.com/office/word/2010/wordprocessingShape" mc:Ignorable="w14 w15 w16se w16cid w16 w16cex w16sdtdh w16sdtfl w16du wp14">
   <w:abstractNum w:abstractNumId="0" w15:restartNumberingAfterBreak="0">
     <w:nsid w:val="103564E0"/>
     <w:multiLevelType w:val="multilevel"/>
@@ -7533,7 +7633,7 @@
 </file>
 
 <file path=word/styles.xml><?xml version="1.0" encoding="utf-8"?>
-<w:styles xmlns:mc="http://schemas.openxmlformats.org/markup-compatibility/2006" xmlns:r="http://schemas.openxmlformats.org/officeDocument/2006/relationships" xmlns:w="http://schemas.openxmlformats.org/wordprocessingml/2006/main" xmlns:w14="http://schemas.microsoft.com/office/word/2010/wordml" xmlns:w15="http://schemas.microsoft.com/office/word/2012/wordml" xmlns:w16cex="http://schemas.microsoft.com/office/word/2018/wordml/cex" xmlns:w16cid="http://schemas.microsoft.com/office/word/2016/wordml/cid" xmlns:w16="http://schemas.microsoft.com/office/word/2018/wordml" xmlns:w16du="http://schemas.microsoft.com/office/word/2023/wordml/word16du" xmlns:w16sdtdh="http://schemas.microsoft.com/office/word/2020/wordml/sdtdatahash" xmlns:w16se="http://schemas.microsoft.com/office/word/2015/wordml/symex" mc:Ignorable="w14 w15 w16se w16cid w16 w16cex w16sdtdh w16du">
+<w:styles xmlns:mc="http://schemas.openxmlformats.org/markup-compatibility/2006" xmlns:r="http://schemas.openxmlformats.org/officeDocument/2006/relationships" xmlns:w="http://schemas.openxmlformats.org/wordprocessingml/2006/main" xmlns:w14="http://schemas.microsoft.com/office/word/2010/wordml" xmlns:w15="http://schemas.microsoft.com/office/word/2012/wordml" xmlns:w16cex="http://schemas.microsoft.com/office/word/2018/wordml/cex" xmlns:w16cid="http://schemas.microsoft.com/office/word/2016/wordml/cid" xmlns:w16="http://schemas.microsoft.com/office/word/2018/wordml" xmlns:w16du="http://schemas.microsoft.com/office/word/2023/wordml/word16du" xmlns:w16sdtdh="http://schemas.microsoft.com/office/word/2020/wordml/sdtdatahash" xmlns:w16sdtfl="http://schemas.microsoft.com/office/word/2024/wordml/sdtformatlock" xmlns:w16se="http://schemas.microsoft.com/office/word/2015/wordml/symex" mc:Ignorable="w14 w15 w16se w16cid w16 w16cex w16sdtdh w16sdtfl w16du">
   <w:docDefaults>
     <w:rPrDefault>
       <w:rPr>

</xml_diff>